<commit_message>
new work NCBI paper content.docx
</commit_message>
<xml_diff>
--- a/papers/NLP based learning/paper content.docx
+++ b/papers/NLP based learning/paper content.docx
@@ -1743,6 +1743,1939 @@
           <w:sz w:val="24"/>
           <w:szCs w:val="24"/>
         </w:rPr>
+        <w:t xml:space="preserve">Exploratory analysis of </w:t>
+      </w:r>
+      <w:r>
+        <w:rPr>
+          <w:rFonts w:ascii="Times New Roman" w:hAnsi="Times New Roman"/>
+          <w:b/>
+          <w:bCs/>
+          <w:sz w:val="24"/>
+          <w:szCs w:val="24"/>
+        </w:rPr>
+        <w:t xml:space="preserve">Textbook </w:t>
+      </w:r>
+      <w:r>
+        <w:rPr>
+          <w:rFonts w:ascii="Times New Roman" w:hAnsi="Times New Roman"/>
+          <w:b/>
+          <w:bCs/>
+          <w:sz w:val="24"/>
+          <w:szCs w:val="24"/>
+        </w:rPr>
+        <w:t>content</w:t>
+      </w:r>
+    </w:p>
+    <w:p>
+      <w:pPr>
+        <w:rPr>
+          <w:rFonts w:ascii="Times New Roman" w:hAnsi="Times New Roman"/>
+          <w:sz w:val="24"/>
+          <w:szCs w:val="24"/>
+        </w:rPr>
+      </w:pPr>
+      <w:r>
+        <w:rPr>
+          <w:rFonts w:ascii="Times New Roman" w:hAnsi="Times New Roman"/>
+          <w:sz w:val="24"/>
+          <w:szCs w:val="24"/>
+        </w:rPr>
+        <w:t xml:space="preserve">Extensive analysis is conducted in this research to understand the context of the English Textbook. In this experiment we have used NLP based exploratory analysis to visualize the content. Here whole book is segregated into Lessons and we wanted to explore the important topics within the content. Similar topics words will remain together. </w:t>
+      </w:r>
+      <w:proofErr w:type="gramStart"/>
+      <w:r>
+        <w:rPr>
+          <w:rFonts w:ascii="Times New Roman" w:hAnsi="Times New Roman"/>
+          <w:sz w:val="24"/>
+          <w:szCs w:val="24"/>
+        </w:rPr>
+        <w:t>Therefore</w:t>
+      </w:r>
+      <w:proofErr w:type="gramEnd"/>
+      <w:r>
+        <w:rPr>
+          <w:rFonts w:ascii="Times New Roman" w:hAnsi="Times New Roman"/>
+          <w:sz w:val="24"/>
+          <w:szCs w:val="24"/>
+        </w:rPr>
+        <w:t xml:space="preserve"> assumptions is</w:t>
+      </w:r>
+      <w:r>
+        <w:rPr>
+          <w:rFonts w:ascii="Times New Roman" w:hAnsi="Times New Roman"/>
+          <w:sz w:val="24"/>
+          <w:szCs w:val="24"/>
+        </w:rPr>
+        <w:t>,</w:t>
+      </w:r>
+      <w:r>
+        <w:rPr>
+          <w:rFonts w:ascii="Times New Roman" w:hAnsi="Times New Roman"/>
+          <w:sz w:val="24"/>
+          <w:szCs w:val="24"/>
+        </w:rPr>
+        <w:t xml:space="preserve"> it helps students to understands the </w:t>
+      </w:r>
+      <w:r>
+        <w:rPr>
+          <w:rFonts w:ascii="Times New Roman" w:hAnsi="Times New Roman"/>
+          <w:sz w:val="24"/>
+          <w:szCs w:val="24"/>
+        </w:rPr>
+        <w:t xml:space="preserve">words, sentences and </w:t>
+      </w:r>
+      <w:r>
+        <w:rPr>
+          <w:rFonts w:ascii="Times New Roman" w:hAnsi="Times New Roman"/>
+          <w:sz w:val="24"/>
+          <w:szCs w:val="24"/>
+        </w:rPr>
+        <w:t xml:space="preserve">context </w:t>
+      </w:r>
+      <w:r>
+        <w:rPr>
+          <w:rFonts w:ascii="Times New Roman" w:hAnsi="Times New Roman"/>
+          <w:sz w:val="24"/>
+          <w:szCs w:val="24"/>
+        </w:rPr>
+        <w:t xml:space="preserve">of the book. </w:t>
+      </w:r>
+    </w:p>
+    <w:p>
+      <w:pPr>
+        <w:pStyle w:val="ListParagraph"/>
+        <w:numPr>
+          <w:ilvl w:val="1"/>
+          <w:numId w:val="2"/>
+        </w:numPr>
+        <w:rPr>
+          <w:rFonts w:ascii="Times New Roman" w:hAnsi="Times New Roman"/>
+          <w:sz w:val="24"/>
+          <w:szCs w:val="24"/>
+        </w:rPr>
+      </w:pPr>
+      <w:r>
+        <w:rPr>
+          <w:rFonts w:ascii="Times New Roman" w:hAnsi="Times New Roman"/>
+          <w:sz w:val="24"/>
+          <w:szCs w:val="24"/>
+        </w:rPr>
+        <w:t xml:space="preserve">First NLP’s data processing </w:t>
+      </w:r>
+      <w:r>
+        <w:rPr>
+          <w:rFonts w:ascii="Times New Roman" w:hAnsi="Times New Roman"/>
+          <w:sz w:val="24"/>
+          <w:szCs w:val="24"/>
+        </w:rPr>
+        <w:t xml:space="preserve">or data mining </w:t>
+      </w:r>
+      <w:r>
+        <w:rPr>
+          <w:rFonts w:ascii="Times New Roman" w:hAnsi="Times New Roman"/>
+          <w:sz w:val="24"/>
+          <w:szCs w:val="24"/>
+        </w:rPr>
+        <w:t>techniques are applied</w:t>
+      </w:r>
+      <w:r>
+        <w:rPr>
+          <w:rFonts w:ascii="Times New Roman" w:hAnsi="Times New Roman"/>
+          <w:sz w:val="24"/>
+          <w:szCs w:val="24"/>
+        </w:rPr>
+        <w:t xml:space="preserve"> for meaningful token or feature extraction is conducted</w:t>
+      </w:r>
+      <w:r>
+        <w:rPr>
+          <w:rFonts w:ascii="Times New Roman" w:hAnsi="Times New Roman"/>
+          <w:sz w:val="24"/>
+          <w:szCs w:val="24"/>
+        </w:rPr>
+        <w:t>.</w:t>
+      </w:r>
+      <w:r>
+        <w:rPr>
+          <w:rFonts w:ascii="Times New Roman" w:hAnsi="Times New Roman"/>
+          <w:sz w:val="24"/>
+          <w:szCs w:val="24"/>
+        </w:rPr>
+        <w:t xml:space="preserve"> All text converted to </w:t>
+      </w:r>
+      <w:r>
+        <w:rPr>
+          <w:rFonts w:ascii="Times New Roman" w:hAnsi="Times New Roman"/>
+          <w:sz w:val="24"/>
+          <w:szCs w:val="24"/>
+        </w:rPr>
+        <w:t>Lowercas</w:t>
+      </w:r>
+      <w:r>
+        <w:rPr>
+          <w:rFonts w:ascii="Times New Roman" w:hAnsi="Times New Roman"/>
+          <w:sz w:val="24"/>
+          <w:szCs w:val="24"/>
+        </w:rPr>
+        <w:t>ed</w:t>
+      </w:r>
+      <w:r>
+        <w:rPr>
+          <w:rFonts w:ascii="Times New Roman" w:hAnsi="Times New Roman"/>
+          <w:sz w:val="24"/>
+          <w:szCs w:val="24"/>
+        </w:rPr>
+        <w:t xml:space="preserve"> and Normaliz</w:t>
+      </w:r>
+      <w:r>
+        <w:rPr>
+          <w:rFonts w:ascii="Times New Roman" w:hAnsi="Times New Roman"/>
+          <w:sz w:val="24"/>
+          <w:szCs w:val="24"/>
+        </w:rPr>
+        <w:t>ed</w:t>
+      </w:r>
+      <w:r>
+        <w:rPr>
+          <w:rFonts w:ascii="Times New Roman" w:hAnsi="Times New Roman"/>
+          <w:sz w:val="24"/>
+          <w:szCs w:val="24"/>
+        </w:rPr>
+        <w:t xml:space="preserve"> to ensure consistent </w:t>
+      </w:r>
+      <w:r>
+        <w:rPr>
+          <w:rFonts w:ascii="Times New Roman" w:hAnsi="Times New Roman"/>
+          <w:sz w:val="24"/>
+          <w:szCs w:val="24"/>
+        </w:rPr>
+        <w:t>pre-</w:t>
+      </w:r>
+      <w:r>
+        <w:rPr>
+          <w:rFonts w:ascii="Times New Roman" w:hAnsi="Times New Roman"/>
+          <w:sz w:val="24"/>
+          <w:szCs w:val="24"/>
+        </w:rPr>
+        <w:t>processing</w:t>
+      </w:r>
+    </w:p>
+    <w:p>
+      <w:pPr>
+        <w:pStyle w:val="ListParagraph"/>
+        <w:numPr>
+          <w:ilvl w:val="2"/>
+          <w:numId w:val="2"/>
+        </w:numPr>
+        <w:rPr>
+          <w:rFonts w:ascii="Times New Roman" w:hAnsi="Times New Roman"/>
+          <w:sz w:val="24"/>
+          <w:szCs w:val="24"/>
+        </w:rPr>
+      </w:pPr>
+      <w:r>
+        <w:rPr>
+          <w:rFonts w:ascii="Times New Roman" w:hAnsi="Times New Roman"/>
+          <w:sz w:val="24"/>
+          <w:szCs w:val="24"/>
+        </w:rPr>
+        <w:t xml:space="preserve">Data cleaning (unwanted characters </w:t>
+      </w:r>
+      <w:r>
+        <w:rPr>
+          <w:rFonts w:ascii="Times New Roman" w:hAnsi="Times New Roman"/>
+          <w:sz w:val="24"/>
+          <w:szCs w:val="24"/>
+        </w:rPr>
+        <w:t>Punctuation and Special Character Remov</w:t>
+      </w:r>
+      <w:r>
+        <w:rPr>
+          <w:rFonts w:ascii="Times New Roman" w:hAnsi="Times New Roman"/>
+          <w:sz w:val="24"/>
+          <w:szCs w:val="24"/>
+        </w:rPr>
+        <w:t xml:space="preserve">ed </w:t>
+      </w:r>
+      <w:r>
+        <w:rPr>
+          <w:rFonts w:ascii="Times New Roman" w:hAnsi="Times New Roman"/>
+          <w:sz w:val="24"/>
+          <w:szCs w:val="24"/>
+        </w:rPr>
+        <w:t xml:space="preserve">and stop words </w:t>
+      </w:r>
+      <w:r>
+        <w:rPr>
+          <w:rFonts w:ascii="Times New Roman" w:hAnsi="Times New Roman"/>
+          <w:sz w:val="24"/>
+          <w:szCs w:val="24"/>
+        </w:rPr>
+        <w:t>(</w:t>
+      </w:r>
+      <w:r>
+        <w:rPr>
+          <w:rFonts w:ascii="Times New Roman" w:hAnsi="Times New Roman"/>
+          <w:sz w:val="24"/>
+          <w:szCs w:val="24"/>
+        </w:rPr>
+        <w:t xml:space="preserve">such as "and," "the," "is," </w:t>
+      </w:r>
+      <w:proofErr w:type="spellStart"/>
+      <w:r>
+        <w:rPr>
+          <w:rFonts w:ascii="Times New Roman" w:hAnsi="Times New Roman"/>
+          <w:sz w:val="24"/>
+          <w:szCs w:val="24"/>
+        </w:rPr>
+        <w:t>etc</w:t>
+      </w:r>
+      <w:proofErr w:type="spellEnd"/>
+      <w:r>
+        <w:rPr>
+          <w:rFonts w:ascii="Times New Roman" w:hAnsi="Times New Roman"/>
+          <w:sz w:val="24"/>
+          <w:szCs w:val="24"/>
+        </w:rPr>
+        <w:t xml:space="preserve">) </w:t>
+      </w:r>
+      <w:r>
+        <w:rPr>
+          <w:rFonts w:ascii="Times New Roman" w:hAnsi="Times New Roman"/>
+          <w:sz w:val="24"/>
+          <w:szCs w:val="24"/>
+        </w:rPr>
+        <w:t xml:space="preserve">are removed) </w:t>
+      </w:r>
+      <w:proofErr w:type="spellStart"/>
+      <w:r>
+        <w:rPr>
+          <w:rFonts w:ascii="Times New Roman" w:hAnsi="Times New Roman"/>
+          <w:sz w:val="24"/>
+          <w:szCs w:val="24"/>
+        </w:rPr>
+        <w:t>spacy’s</w:t>
+      </w:r>
+      <w:proofErr w:type="spellEnd"/>
+      <w:r>
+        <w:rPr>
+          <w:rFonts w:ascii="Times New Roman" w:hAnsi="Times New Roman"/>
+          <w:sz w:val="24"/>
+          <w:szCs w:val="24"/>
+        </w:rPr>
+        <w:t xml:space="preserve"> English word model and NLTK’s </w:t>
+      </w:r>
+      <w:proofErr w:type="spellStart"/>
+      <w:r>
+        <w:rPr>
+          <w:rFonts w:ascii="Times New Roman" w:hAnsi="Times New Roman"/>
+          <w:sz w:val="24"/>
+          <w:szCs w:val="24"/>
+        </w:rPr>
+        <w:t>stopwords</w:t>
+      </w:r>
+      <w:proofErr w:type="spellEnd"/>
+      <w:r>
+        <w:rPr>
+          <w:rFonts w:ascii="Times New Roman" w:hAnsi="Times New Roman"/>
+          <w:sz w:val="24"/>
+          <w:szCs w:val="24"/>
+        </w:rPr>
+        <w:t xml:space="preserve"> list are used together. </w:t>
+      </w:r>
+      <w:proofErr w:type="gramStart"/>
+      <w:r>
+        <w:rPr>
+          <w:rFonts w:ascii="Times New Roman" w:hAnsi="Times New Roman"/>
+          <w:sz w:val="24"/>
+          <w:szCs w:val="24"/>
+        </w:rPr>
+        <w:t>Also</w:t>
+      </w:r>
+      <w:proofErr w:type="gramEnd"/>
+      <w:r>
+        <w:rPr>
+          <w:rFonts w:ascii="Times New Roman" w:hAnsi="Times New Roman"/>
+          <w:sz w:val="24"/>
+          <w:szCs w:val="24"/>
+        </w:rPr>
+        <w:t xml:space="preserve"> Words less than two characters are removed such as: I, Hi, Oh etc. Hence, </w:t>
+      </w:r>
+      <w:r>
+        <w:rPr>
+          <w:rFonts w:ascii="Times New Roman" w:hAnsi="Times New Roman"/>
+          <w:sz w:val="24"/>
+          <w:szCs w:val="24"/>
+        </w:rPr>
+        <w:t xml:space="preserve">Noise </w:t>
+      </w:r>
+      <w:r>
+        <w:rPr>
+          <w:rFonts w:ascii="Times New Roman" w:hAnsi="Times New Roman"/>
+          <w:sz w:val="24"/>
+          <w:szCs w:val="24"/>
+        </w:rPr>
+        <w:t xml:space="preserve">is </w:t>
+      </w:r>
+      <w:r>
+        <w:rPr>
+          <w:rFonts w:ascii="Times New Roman" w:hAnsi="Times New Roman"/>
+          <w:sz w:val="24"/>
+          <w:szCs w:val="24"/>
+        </w:rPr>
+        <w:t>Remov</w:t>
+      </w:r>
+      <w:r>
+        <w:rPr>
+          <w:rFonts w:ascii="Times New Roman" w:hAnsi="Times New Roman"/>
+          <w:sz w:val="24"/>
+          <w:szCs w:val="24"/>
+        </w:rPr>
+        <w:t xml:space="preserve">ed and </w:t>
+      </w:r>
+      <w:r>
+        <w:rPr>
+          <w:rFonts w:ascii="Times New Roman" w:hAnsi="Times New Roman"/>
+          <w:sz w:val="24"/>
+          <w:szCs w:val="24"/>
+        </w:rPr>
+        <w:t>irrelevant characters, symbols, or data artifacts that have been introduced during data collection or scraping</w:t>
+      </w:r>
+      <w:r>
+        <w:rPr>
+          <w:rFonts w:ascii="Times New Roman" w:hAnsi="Times New Roman"/>
+          <w:sz w:val="24"/>
+          <w:szCs w:val="24"/>
+        </w:rPr>
+        <w:t xml:space="preserve"> from pdf file to text file generation are separated. Hence, </w:t>
+      </w:r>
+      <w:r>
+        <w:rPr>
+          <w:rFonts w:ascii="Times New Roman" w:hAnsi="Times New Roman"/>
+          <w:sz w:val="24"/>
+          <w:szCs w:val="24"/>
+        </w:rPr>
+        <w:t xml:space="preserve">we found a cleaned corpus. </w:t>
+      </w:r>
+      <w:r>
+        <w:rPr>
+          <w:rFonts w:ascii="Times New Roman" w:hAnsi="Times New Roman"/>
+          <w:sz w:val="24"/>
+          <w:szCs w:val="24"/>
+        </w:rPr>
+        <w:t xml:space="preserve"> </w:t>
+      </w:r>
+    </w:p>
+    <w:p>
+      <w:pPr>
+        <w:pStyle w:val="ListParagraph"/>
+        <w:numPr>
+          <w:ilvl w:val="2"/>
+          <w:numId w:val="2"/>
+        </w:numPr>
+        <w:rPr>
+          <w:rFonts w:ascii="Times New Roman" w:hAnsi="Times New Roman"/>
+          <w:sz w:val="24"/>
+          <w:szCs w:val="24"/>
+        </w:rPr>
+      </w:pPr>
+      <w:r>
+        <w:rPr>
+          <w:rFonts w:ascii="Times New Roman" w:hAnsi="Times New Roman"/>
+          <w:sz w:val="24"/>
+          <w:szCs w:val="24"/>
+        </w:rPr>
+        <w:t xml:space="preserve">Lemmatization (Root words are collected </w:t>
+      </w:r>
+      <w:r>
+        <w:rPr>
+          <w:rFonts w:ascii="Times New Roman" w:hAnsi="Times New Roman"/>
+          <w:sz w:val="24"/>
+          <w:szCs w:val="24"/>
+        </w:rPr>
+        <w:t>words to their dictionary form (lemma)</w:t>
+      </w:r>
+      <w:r>
+        <w:rPr>
+          <w:rFonts w:ascii="Times New Roman" w:hAnsi="Times New Roman"/>
+          <w:sz w:val="24"/>
+          <w:szCs w:val="24"/>
+        </w:rPr>
+        <w:t xml:space="preserve"> is extracted</w:t>
+      </w:r>
+      <w:r>
+        <w:rPr>
+          <w:rFonts w:ascii="Times New Roman" w:hAnsi="Times New Roman"/>
+          <w:sz w:val="24"/>
+          <w:szCs w:val="24"/>
+        </w:rPr>
+        <w:t>)</w:t>
+      </w:r>
+      <w:r>
+        <w:rPr>
+          <w:rFonts w:ascii="Times New Roman" w:hAnsi="Times New Roman"/>
+          <w:sz w:val="24"/>
+          <w:szCs w:val="24"/>
+        </w:rPr>
+        <w:t xml:space="preserve"> </w:t>
+      </w:r>
+      <w:r>
+        <w:rPr>
+          <w:rFonts w:ascii="Times New Roman" w:hAnsi="Times New Roman"/>
+          <w:sz w:val="24"/>
+          <w:szCs w:val="24"/>
+        </w:rPr>
+        <w:t xml:space="preserve">using NLTK’s </w:t>
+      </w:r>
+      <w:proofErr w:type="spellStart"/>
+      <w:r>
+        <w:rPr>
+          <w:rFonts w:ascii="Times New Roman" w:hAnsi="Times New Roman"/>
+          <w:sz w:val="24"/>
+          <w:szCs w:val="24"/>
+        </w:rPr>
+        <w:t>WordNetLemmatizer</w:t>
+      </w:r>
+      <w:proofErr w:type="spellEnd"/>
+      <w:r>
+        <w:rPr>
+          <w:rFonts w:ascii="Times New Roman" w:hAnsi="Times New Roman"/>
+          <w:sz w:val="24"/>
+          <w:szCs w:val="24"/>
+        </w:rPr>
+        <w:t xml:space="preserve"> package. </w:t>
+      </w:r>
+      <w:r>
+        <w:rPr>
+          <w:rFonts w:ascii="Times New Roman" w:hAnsi="Times New Roman"/>
+          <w:sz w:val="24"/>
+          <w:szCs w:val="24"/>
+        </w:rPr>
+        <w:t>Stemming Reduce words to their base or root form</w:t>
+      </w:r>
+      <w:r>
+        <w:rPr>
+          <w:rFonts w:ascii="Times New Roman" w:hAnsi="Times New Roman"/>
+          <w:sz w:val="24"/>
+          <w:szCs w:val="24"/>
+        </w:rPr>
+        <w:t xml:space="preserve"> is not used since sometimes it changes the expression of actual words</w:t>
+      </w:r>
+      <w:r>
+        <w:rPr>
+          <w:rFonts w:ascii="Times New Roman" w:hAnsi="Times New Roman"/>
+          <w:sz w:val="24"/>
+          <w:szCs w:val="24"/>
+        </w:rPr>
+        <w:t xml:space="preserve">. </w:t>
+      </w:r>
+    </w:p>
+    <w:p>
+      <w:pPr>
+        <w:pStyle w:val="ListParagraph"/>
+        <w:numPr>
+          <w:ilvl w:val="2"/>
+          <w:numId w:val="2"/>
+        </w:numPr>
+        <w:rPr>
+          <w:rFonts w:ascii="Times New Roman" w:hAnsi="Times New Roman"/>
+          <w:sz w:val="24"/>
+          <w:szCs w:val="24"/>
+        </w:rPr>
+      </w:pPr>
+      <w:r>
+        <w:rPr>
+          <w:rFonts w:ascii="Times New Roman" w:hAnsi="Times New Roman"/>
+          <w:sz w:val="24"/>
+          <w:szCs w:val="24"/>
+        </w:rPr>
+        <w:t xml:space="preserve">Part-of-Speech Tagging: </w:t>
+      </w:r>
+      <w:proofErr w:type="spellStart"/>
+      <w:r>
+        <w:rPr>
+          <w:rFonts w:ascii="Times New Roman" w:hAnsi="Times New Roman"/>
+          <w:sz w:val="24"/>
+          <w:szCs w:val="24"/>
+        </w:rPr>
+        <w:t>Spacy’s</w:t>
+      </w:r>
+      <w:proofErr w:type="spellEnd"/>
+      <w:r>
+        <w:rPr>
+          <w:rFonts w:ascii="Times New Roman" w:hAnsi="Times New Roman"/>
+          <w:sz w:val="24"/>
+          <w:szCs w:val="24"/>
+        </w:rPr>
+        <w:t xml:space="preserve"> English model ‘</w:t>
+      </w:r>
+      <w:proofErr w:type="spellStart"/>
+      <w:r>
+        <w:rPr>
+          <w:rFonts w:ascii="Times New Roman" w:hAnsi="Times New Roman"/>
+          <w:sz w:val="24"/>
+          <w:szCs w:val="24"/>
+        </w:rPr>
+        <w:t>en_core_web_sm</w:t>
+      </w:r>
+      <w:proofErr w:type="spellEnd"/>
+      <w:r>
+        <w:rPr>
+          <w:rFonts w:ascii="Times New Roman" w:hAnsi="Times New Roman"/>
+          <w:sz w:val="24"/>
+          <w:szCs w:val="24"/>
+        </w:rPr>
+        <w:t>’ is used to extract interested</w:t>
+      </w:r>
+      <w:r>
+        <w:rPr>
+          <w:rFonts w:ascii="Times New Roman" w:hAnsi="Times New Roman"/>
+          <w:sz w:val="24"/>
+          <w:szCs w:val="24"/>
+        </w:rPr>
+        <w:t xml:space="preserve"> </w:t>
+      </w:r>
+      <w:r>
+        <w:rPr>
+          <w:rFonts w:ascii="Times New Roman" w:hAnsi="Times New Roman"/>
+          <w:sz w:val="24"/>
+          <w:szCs w:val="24"/>
+        </w:rPr>
+        <w:t xml:space="preserve">words </w:t>
+      </w:r>
+      <w:r>
+        <w:rPr>
+          <w:rFonts w:ascii="Times New Roman" w:hAnsi="Times New Roman"/>
+          <w:sz w:val="24"/>
+          <w:szCs w:val="24"/>
+        </w:rPr>
+        <w:t xml:space="preserve">(such as noun, verb, adjective) </w:t>
+      </w:r>
+      <w:r>
+        <w:rPr>
+          <w:rFonts w:ascii="Times New Roman" w:hAnsi="Times New Roman"/>
+          <w:sz w:val="24"/>
+          <w:szCs w:val="24"/>
+        </w:rPr>
+        <w:t xml:space="preserve">and excluded (CCONJ, AUX, DET, INTJ, PART </w:t>
+      </w:r>
+      <w:proofErr w:type="spellStart"/>
+      <w:r>
+        <w:rPr>
+          <w:rFonts w:ascii="Times New Roman" w:hAnsi="Times New Roman"/>
+          <w:sz w:val="24"/>
+          <w:szCs w:val="24"/>
+        </w:rPr>
+        <w:t>etc</w:t>
+      </w:r>
+      <w:proofErr w:type="spellEnd"/>
+      <w:r>
+        <w:rPr>
+          <w:rFonts w:ascii="Times New Roman" w:hAnsi="Times New Roman"/>
+          <w:sz w:val="24"/>
+          <w:szCs w:val="24"/>
+        </w:rPr>
+        <w:t xml:space="preserve"> which are Coordinating Conjunction, Auxiliary, Determinator, Interjection, Particle </w:t>
+      </w:r>
+      <w:proofErr w:type="spellStart"/>
+      <w:r>
+        <w:rPr>
+          <w:rFonts w:ascii="Times New Roman" w:hAnsi="Times New Roman"/>
+          <w:sz w:val="24"/>
+          <w:szCs w:val="24"/>
+        </w:rPr>
+        <w:t>etc</w:t>
+      </w:r>
+      <w:proofErr w:type="spellEnd"/>
+      <w:r>
+        <w:rPr>
+          <w:rFonts w:ascii="Times New Roman" w:hAnsi="Times New Roman"/>
+          <w:sz w:val="24"/>
+          <w:szCs w:val="24"/>
+        </w:rPr>
+        <w:t xml:space="preserve">) </w:t>
+      </w:r>
+      <w:r>
+        <w:rPr>
+          <w:rFonts w:ascii="Times New Roman" w:hAnsi="Times New Roman"/>
+          <w:sz w:val="24"/>
+          <w:szCs w:val="24"/>
+        </w:rPr>
+        <w:t>thereby</w:t>
+      </w:r>
+      <w:r>
+        <w:rPr>
+          <w:rFonts w:ascii="Times New Roman" w:hAnsi="Times New Roman"/>
+          <w:sz w:val="24"/>
+          <w:szCs w:val="24"/>
+        </w:rPr>
+        <w:t xml:space="preserve"> token</w:t>
+      </w:r>
+      <w:r>
+        <w:rPr>
+          <w:rFonts w:ascii="Times New Roman" w:hAnsi="Times New Roman"/>
+          <w:sz w:val="24"/>
+          <w:szCs w:val="24"/>
+        </w:rPr>
+        <w:t xml:space="preserve"> is collected for only which are not punctuation, conjunction, symbol etc</w:t>
+      </w:r>
+      <w:r>
+        <w:rPr>
+          <w:rFonts w:ascii="Times New Roman" w:hAnsi="Times New Roman"/>
+          <w:sz w:val="24"/>
+          <w:szCs w:val="24"/>
+        </w:rPr>
+        <w:t>.</w:t>
+      </w:r>
+    </w:p>
+    <w:p>
+      <w:pPr>
+        <w:pStyle w:val="ListParagraph"/>
+        <w:ind w:left="1080"/>
+        <w:rPr>
+          <w:rFonts w:ascii="Times New Roman" w:hAnsi="Times New Roman"/>
+          <w:b/>
+          <w:bCs/>
+          <w:sz w:val="24"/>
+          <w:szCs w:val="24"/>
+        </w:rPr>
+      </w:pPr>
+    </w:p>
+    <w:p>
+      <w:pPr>
+        <w:rPr>
+          <w:rFonts w:ascii="Times New Roman" w:hAnsi="Times New Roman"/>
+          <w:b/>
+          <w:bCs/>
+          <w:sz w:val="24"/>
+          <w:szCs w:val="24"/>
+        </w:rPr>
+      </w:pPr>
+      <w:r>
+        <w:rPr>
+          <w:rFonts w:ascii="Times New Roman" w:hAnsi="Times New Roman"/>
+          <w:b/>
+          <w:bCs/>
+          <w:sz w:val="24"/>
+          <w:szCs w:val="24"/>
+        </w:rPr>
+        <w:t>Topic Modeling</w:t>
+      </w:r>
+    </w:p>
+    <w:p>
+      <w:r>
+        <w:t>Latent Dirichlet Allocation (LDA) is a widely used topic modeling algorithm in natural language processing (NLP) that aims to discover latent topics within a collection of documents. Coherence is an important metric for evaluating the quality of topics generated by LDA or any other topic modeling algorithm.</w:t>
+      </w:r>
+    </w:p>
+    <w:p>
+      <w:r>
+        <w:lastRenderedPageBreak/>
+        <w:t xml:space="preserve">In this research unsupervised machine learning technique coherence score used to discover number of similar latent topics in corpus (collection of Lesson documents). Coherence score estimates the number of meaningful topic determination, assess the quality of the topics produced by a topic modeling algorithm. Higher coherence values indicate that the topics are more coherent and representative of meaningful themes within the text data. Coherence is important because it ensures that the topics generated are statistically significant hence, we believe it helps students to do tasks like information retrieval, content recommendation, and text summarization etc. </w:t>
+      </w:r>
+    </w:p>
+    <w:p>
+      <w:r>
+        <w:t>To measure coherence in the context of LDA, following steps are used:</w:t>
+      </w:r>
+    </w:p>
+    <w:p>
+      <w:pPr>
+        <w:pStyle w:val="ListParagraph"/>
+        <w:numPr>
+          <w:ilvl w:val="0"/>
+          <w:numId w:val="5"/>
+        </w:numPr>
+        <w:suppressAutoHyphens w:val="0"/>
+      </w:pPr>
+      <w:r>
+        <w:t xml:space="preserve">Trained LDA Model: During the training phase </w:t>
+      </w:r>
+      <w:proofErr w:type="spellStart"/>
+      <w:r>
+        <w:t>gensim’s</w:t>
+      </w:r>
+      <w:proofErr w:type="spellEnd"/>
+      <w:r>
+        <w:t xml:space="preserve"> </w:t>
+      </w:r>
+      <w:proofErr w:type="spellStart"/>
+      <w:r>
+        <w:t>MulticoreLDA</w:t>
+      </w:r>
+      <w:proofErr w:type="spellEnd"/>
+      <w:r>
+        <w:t xml:space="preserve"> model with four </w:t>
+      </w:r>
+      <w:proofErr w:type="spellStart"/>
+      <w:r>
+        <w:t>cpu</w:t>
+      </w:r>
+      <w:proofErr w:type="spellEnd"/>
+      <w:r>
+        <w:t xml:space="preserve"> worker thread, 20 iterations and n-gram corpus dictionary are assigned. After training LDA model assign topics to documents and estimate the distribution of words within each topic.</w:t>
+      </w:r>
+      <w:r>
+        <w:t xml:space="preserve"> </w:t>
+      </w:r>
+      <w:r>
+        <w:t>These words represent the most salient terms associated with each topic.</w:t>
+      </w:r>
+    </w:p>
+    <w:p>
+      <w:pPr>
+        <w:pStyle w:val="ListParagraph"/>
+        <w:numPr>
+          <w:ilvl w:val="0"/>
+          <w:numId w:val="5"/>
+        </w:numPr>
+        <w:suppressAutoHyphens w:val="0"/>
+      </w:pPr>
+      <w:r>
+        <w:t>Calculate Coherence: Calculate the coherence score for each topic by considering the pairwise similarity or relatedness of the top words within the topic. There are various coherence measures, such as Pointwise Mutual Information (PMI), Normalized Pointwise Mutual Information (NPMI), or others. Coherence ({'</w:t>
+      </w:r>
+      <w:proofErr w:type="spellStart"/>
+      <w:r>
+        <w:t>u_mass</w:t>
+      </w:r>
+      <w:proofErr w:type="spellEnd"/>
+      <w:r>
+        <w:t>', '</w:t>
+      </w:r>
+      <w:proofErr w:type="spellStart"/>
+      <w:r>
+        <w:t>c_v</w:t>
+      </w:r>
+      <w:proofErr w:type="spellEnd"/>
+      <w:r>
+        <w:t>', '</w:t>
+      </w:r>
+      <w:proofErr w:type="spellStart"/>
+      <w:r>
+        <w:t>c_uci</w:t>
+      </w:r>
+      <w:proofErr w:type="spellEnd"/>
+      <w:r>
+        <w:t>', '</w:t>
+      </w:r>
+      <w:proofErr w:type="spellStart"/>
+      <w:r>
+        <w:t>c_npmi</w:t>
+      </w:r>
+      <w:proofErr w:type="spellEnd"/>
+      <w:r>
+        <w:t>'}) – Coherence measures values can be used where '</w:t>
+      </w:r>
+      <w:proofErr w:type="spellStart"/>
+      <w:r>
+        <w:t>u_mass</w:t>
+      </w:r>
+      <w:proofErr w:type="spellEnd"/>
+      <w:r>
+        <w:t>', '</w:t>
+      </w:r>
+      <w:proofErr w:type="spellStart"/>
+      <w:r>
+        <w:t>c_v</w:t>
+      </w:r>
+      <w:proofErr w:type="spellEnd"/>
+      <w:r>
+        <w:t>' are mostly used. For ‘</w:t>
+      </w:r>
+      <w:proofErr w:type="spellStart"/>
+      <w:r>
+        <w:t>u_mass</w:t>
+      </w:r>
+      <w:proofErr w:type="spellEnd"/>
+      <w:r>
+        <w:t xml:space="preserve">’ corpus should be provided rather than data dictionary. </w:t>
+      </w:r>
+    </w:p>
+    <w:p>
+      <w:pPr>
+        <w:pStyle w:val="ListParagraph"/>
+        <w:numPr>
+          <w:ilvl w:val="1"/>
+          <w:numId w:val="5"/>
+        </w:numPr>
+        <w:suppressAutoHyphens w:val="0"/>
+      </w:pPr>
+      <w:proofErr w:type="spellStart"/>
+      <w:r>
+        <w:t>C_v</w:t>
+      </w:r>
+      <w:proofErr w:type="spellEnd"/>
+      <w:r>
+        <w:t xml:space="preserve"> Coherence: </w:t>
+      </w:r>
+      <w:proofErr w:type="spellStart"/>
+      <w:r>
+        <w:t>C_v</w:t>
+      </w:r>
+      <w:proofErr w:type="spellEnd"/>
+      <w:r>
+        <w:t xml:space="preserve"> coherence uses a segmentation of the text into a fixed window size to compute the coherence of a topic. It considers the co-occurrence of words within a specific context window.</w:t>
+      </w:r>
+    </w:p>
+    <w:p>
+      <w:pPr>
+        <w:pStyle w:val="ListParagraph"/>
+        <w:numPr>
+          <w:ilvl w:val="1"/>
+          <w:numId w:val="5"/>
+        </w:numPr>
+        <w:suppressAutoHyphens w:val="0"/>
+      </w:pPr>
+      <w:r>
+        <w:t>Topic Coherence is based on pointwise mutual information (PMI) and can be represented as follows</w:t>
+      </w:r>
+    </w:p>
+    <w:p>
+      <w:pPr>
+        <w:ind w:left="1080"/>
+      </w:pPr>
+      <w:r>
+        <w:drawing>
+          <wp:inline distT="0" distB="0" distL="0" distR="0" wp14:anchorId="3C6DAD13" wp14:editId="56958F56">
+            <wp:extent cx="4688013" cy="1914272"/>
+            <wp:effectExtent l="0" t="0" r="0" b="0"/>
+            <wp:docPr id="1015560261" name="Picture 1"/>
+            <wp:cNvGraphicFramePr>
+              <a:graphicFrameLocks xmlns:a="http://schemas.openxmlformats.org/drawingml/2006/main" noChangeAspect="1"/>
+            </wp:cNvGraphicFramePr>
+            <a:graphic xmlns:a="http://schemas.openxmlformats.org/drawingml/2006/main">
+              <a:graphicData uri="http://schemas.openxmlformats.org/drawingml/2006/picture">
+                <pic:pic xmlns:pic="http://schemas.openxmlformats.org/drawingml/2006/picture">
+                  <pic:nvPicPr>
+                    <pic:cNvPr id="1015560261" name=""/>
+                    <pic:cNvPicPr/>
+                  </pic:nvPicPr>
+                  <pic:blipFill>
+                    <a:blip r:embed="rId11"/>
+                    <a:stretch>
+                      <a:fillRect/>
+                    </a:stretch>
+                  </pic:blipFill>
+                  <pic:spPr>
+                    <a:xfrm>
+                      <a:off x="0" y="0"/>
+                      <a:ext cx="4699908" cy="1919129"/>
+                    </a:xfrm>
+                    <a:prstGeom prst="rect">
+                      <a:avLst/>
+                    </a:prstGeom>
+                  </pic:spPr>
+                </pic:pic>
+              </a:graphicData>
+            </a:graphic>
+          </wp:inline>
+        </w:drawing>
+      </w:r>
+    </w:p>
+    <w:p>
+      <w:pPr>
+        <w:ind w:left="1080"/>
+      </w:pPr>
+    </w:p>
+    <w:p>
+      <w:pPr>
+        <w:ind w:left="1080"/>
+      </w:pPr>
+      <w:r>
+        <w:rPr>
+          <w:noProof/>
+        </w:rPr>
+        <w:drawing>
+          <wp:inline distT="0" distB="0" distL="0" distR="0" wp14:anchorId="42A8C37D" wp14:editId="5F6065CE">
+            <wp:extent cx="4813511" cy="1215720"/>
+            <wp:effectExtent l="0" t="0" r="6350" b="3810"/>
+            <wp:docPr id="1030882702" name="Picture 1"/>
+            <wp:cNvGraphicFramePr>
+              <a:graphicFrameLocks xmlns:a="http://schemas.openxmlformats.org/drawingml/2006/main" noChangeAspect="1"/>
+            </wp:cNvGraphicFramePr>
+            <a:graphic xmlns:a="http://schemas.openxmlformats.org/drawingml/2006/main">
+              <a:graphicData uri="http://schemas.openxmlformats.org/drawingml/2006/picture">
+                <pic:pic xmlns:pic="http://schemas.openxmlformats.org/drawingml/2006/picture">
+                  <pic:nvPicPr>
+                    <pic:cNvPr id="1030882702" name=""/>
+                    <pic:cNvPicPr/>
+                  </pic:nvPicPr>
+                  <pic:blipFill>
+                    <a:blip r:embed="rId12"/>
+                    <a:stretch>
+                      <a:fillRect/>
+                    </a:stretch>
+                  </pic:blipFill>
+                  <pic:spPr>
+                    <a:xfrm>
+                      <a:off x="0" y="0"/>
+                      <a:ext cx="4826434" cy="1218984"/>
+                    </a:xfrm>
+                    <a:prstGeom prst="rect">
+                      <a:avLst/>
+                    </a:prstGeom>
+                  </pic:spPr>
+                </pic:pic>
+              </a:graphicData>
+            </a:graphic>
+          </wp:inline>
+        </w:drawing>
+      </w:r>
+    </w:p>
+    <w:p>
+      <w:r>
+        <w:lastRenderedPageBreak/>
+        <w:t xml:space="preserve">From the chart below we know that four to six topics are dominant in our provided corpus. </w:t>
+      </w:r>
+    </w:p>
+    <w:p/>
+    <w:p>
+      <w:pPr>
+        <w:rPr>
+          <w:rFonts w:ascii="Times New Roman" w:hAnsi="Times New Roman"/>
+          <w:b/>
+          <w:bCs/>
+          <w:sz w:val="24"/>
+          <w:szCs w:val="24"/>
+        </w:rPr>
+      </w:pPr>
+    </w:p>
+    <w:tbl>
+      <w:tblPr>
+        <w:tblStyle w:val="TableGrid"/>
+        <w:tblW w:w="0" w:type="auto"/>
+        <w:tblLook w:val="04A0" w:firstRow="1" w:lastRow="0" w:firstColumn="1" w:lastColumn="0" w:noHBand="0" w:noVBand="1"/>
+      </w:tblPr>
+      <w:tblGrid>
+        <w:gridCol w:w="4788"/>
+        <w:gridCol w:w="4788"/>
+      </w:tblGrid>
+      <w:tr>
+        <w:tc>
+          <w:tcPr>
+            <w:tcW w:w="4788" w:type="dxa"/>
+          </w:tcPr>
+          <w:p>
+            <w:pPr>
+              <w:rPr>
+                <w:noProof/>
+              </w:rPr>
+            </w:pPr>
+            <w:r>
+              <w:rPr>
+                <w:noProof/>
+              </w:rPr>
+              <w:t>Umass Coherence</w:t>
+            </w:r>
+            <w:r>
+              <w:rPr>
+                <w:noProof/>
+              </w:rPr>
+              <w:t xml:space="preserve">: </w:t>
+            </w:r>
+            <w:r>
+              <w:rPr>
+                <w:noProof/>
+              </w:rPr>
+              <w:t>C_umass returns negative values</w:t>
+            </w:r>
+          </w:p>
+        </w:tc>
+        <w:tc>
+          <w:tcPr>
+            <w:tcW w:w="4788" w:type="dxa"/>
+          </w:tcPr>
+          <w:p>
+            <w:pPr>
+              <w:rPr>
+                <w:noProof/>
+              </w:rPr>
+            </w:pPr>
+            <w:r>
+              <w:rPr>
+                <w:noProof/>
+              </w:rPr>
+              <w:t>CV Coherence</w:t>
+            </w:r>
+            <w:r>
+              <w:rPr>
+                <w:noProof/>
+              </w:rPr>
+              <w:t xml:space="preserve">: </w:t>
+            </w:r>
+            <w:r>
+              <w:rPr>
+                <w:noProof/>
+              </w:rPr>
+              <w:t>The coherence score for C_v ranges from 0 (complete incoherence) to 1 (complete coherence).</w:t>
+            </w:r>
+          </w:p>
+        </w:tc>
+      </w:tr>
+      <w:tr>
+        <w:tc>
+          <w:tcPr>
+            <w:tcW w:w="4788" w:type="dxa"/>
+          </w:tcPr>
+          <w:p>
+            <w:pPr>
+              <w:rPr>
+                <w:rFonts w:ascii="Times New Roman" w:hAnsi="Times New Roman"/>
+                <w:b/>
+                <w:bCs/>
+                <w:sz w:val="24"/>
+                <w:szCs w:val="24"/>
+              </w:rPr>
+            </w:pPr>
+            <w:r>
+              <w:rPr>
+                <w:noProof/>
+              </w:rPr>
+              <w:drawing>
+                <wp:inline distT="0" distB="0" distL="0" distR="0" wp14:anchorId="2D1CFC9C" wp14:editId="4C13AC6F">
+                  <wp:extent cx="2660072" cy="2002934"/>
+                  <wp:effectExtent l="0" t="0" r="0" b="0"/>
+                  <wp:docPr id="2088943065" name="Picture 3"/>
+                  <wp:cNvGraphicFramePr>
+                    <a:graphicFrameLocks xmlns:a="http://schemas.openxmlformats.org/drawingml/2006/main" noChangeAspect="1"/>
+                  </wp:cNvGraphicFramePr>
+                  <a:graphic xmlns:a="http://schemas.openxmlformats.org/drawingml/2006/main">
+                    <a:graphicData uri="http://schemas.openxmlformats.org/drawingml/2006/picture">
+                      <pic:pic xmlns:pic="http://schemas.openxmlformats.org/drawingml/2006/picture">
+                        <pic:nvPicPr>
+                          <pic:cNvPr id="0" name="Picture 3"/>
+                          <pic:cNvPicPr>
+                            <a:picLocks noChangeAspect="1" noChangeArrowheads="1"/>
+                          </pic:cNvPicPr>
+                        </pic:nvPicPr>
+                        <pic:blipFill>
+                          <a:blip r:embed="rId13">
+                            <a:extLst>
+                              <a:ext uri="{28A0092B-C50C-407E-A947-70E740481C1C}">
+                                <a14:useLocalDpi xmlns:a14="http://schemas.microsoft.com/office/drawing/2010/main" val="0"/>
+                              </a:ext>
+                            </a:extLst>
+                          </a:blip>
+                          <a:srcRect/>
+                          <a:stretch>
+                            <a:fillRect/>
+                          </a:stretch>
+                        </pic:blipFill>
+                        <pic:spPr bwMode="auto">
+                          <a:xfrm>
+                            <a:off x="0" y="0"/>
+                            <a:ext cx="2672787" cy="2012508"/>
+                          </a:xfrm>
+                          <a:prstGeom prst="rect">
+                            <a:avLst/>
+                          </a:prstGeom>
+                          <a:noFill/>
+                          <a:ln>
+                            <a:noFill/>
+                          </a:ln>
+                        </pic:spPr>
+                      </pic:pic>
+                    </a:graphicData>
+                  </a:graphic>
+                </wp:inline>
+              </w:drawing>
+            </w:r>
+          </w:p>
+        </w:tc>
+        <w:tc>
+          <w:tcPr>
+            <w:tcW w:w="4788" w:type="dxa"/>
+          </w:tcPr>
+          <w:p>
+            <w:pPr>
+              <w:rPr>
+                <w:rFonts w:ascii="Times New Roman" w:hAnsi="Times New Roman"/>
+                <w:b/>
+                <w:bCs/>
+                <w:sz w:val="24"/>
+                <w:szCs w:val="24"/>
+              </w:rPr>
+            </w:pPr>
+            <w:r>
+              <w:rPr>
+                <w:noProof/>
+              </w:rPr>
+              <w:drawing>
+                <wp:inline distT="0" distB="0" distL="0" distR="0" wp14:anchorId="48CAB82F" wp14:editId="2408CCBA">
+                  <wp:extent cx="2673902" cy="2016968"/>
+                  <wp:effectExtent l="0" t="0" r="0" b="0"/>
+                  <wp:docPr id="1235337118" name="Picture 1"/>
+                  <wp:cNvGraphicFramePr>
+                    <a:graphicFrameLocks xmlns:a="http://schemas.openxmlformats.org/drawingml/2006/main" noChangeAspect="1"/>
+                  </wp:cNvGraphicFramePr>
+                  <a:graphic xmlns:a="http://schemas.openxmlformats.org/drawingml/2006/main">
+                    <a:graphicData uri="http://schemas.openxmlformats.org/drawingml/2006/picture">
+                      <pic:pic xmlns:pic="http://schemas.openxmlformats.org/drawingml/2006/picture">
+                        <pic:nvPicPr>
+                          <pic:cNvPr id="0" name="Picture 1"/>
+                          <pic:cNvPicPr>
+                            <a:picLocks noChangeAspect="1" noChangeArrowheads="1"/>
+                          </pic:cNvPicPr>
+                        </pic:nvPicPr>
+                        <pic:blipFill>
+                          <a:blip r:embed="rId14">
+                            <a:extLst>
+                              <a:ext uri="{28A0092B-C50C-407E-A947-70E740481C1C}">
+                                <a14:useLocalDpi xmlns:a14="http://schemas.microsoft.com/office/drawing/2010/main" val="0"/>
+                              </a:ext>
+                            </a:extLst>
+                          </a:blip>
+                          <a:srcRect/>
+                          <a:stretch>
+                            <a:fillRect/>
+                          </a:stretch>
+                        </pic:blipFill>
+                        <pic:spPr bwMode="auto">
+                          <a:xfrm>
+                            <a:off x="0" y="0"/>
+                            <a:ext cx="2673902" cy="2016968"/>
+                          </a:xfrm>
+                          <a:prstGeom prst="rect">
+                            <a:avLst/>
+                          </a:prstGeom>
+                          <a:noFill/>
+                          <a:ln>
+                            <a:noFill/>
+                          </a:ln>
+                        </pic:spPr>
+                      </pic:pic>
+                    </a:graphicData>
+                  </a:graphic>
+                </wp:inline>
+              </w:drawing>
+            </w:r>
+          </w:p>
+        </w:tc>
+      </w:tr>
+      <w:tr>
+        <w:tc>
+          <w:tcPr>
+            <w:tcW w:w="9576" w:type="dxa"/>
+            <w:gridSpan w:val="2"/>
+          </w:tcPr>
+          <w:p>
+            <w:pPr>
+              <w:rPr>
+                <w:rFonts w:ascii="Times New Roman" w:hAnsi="Times New Roman"/>
+                <w:b/>
+                <w:bCs/>
+                <w:sz w:val="24"/>
+                <w:szCs w:val="24"/>
+              </w:rPr>
+            </w:pPr>
+            <w:r>
+              <w:rPr>
+                <w:rFonts w:ascii="Times New Roman" w:hAnsi="Times New Roman"/>
+                <w:b/>
+                <w:bCs/>
+                <w:sz w:val="24"/>
+                <w:szCs w:val="24"/>
+              </w:rPr>
+              <w:t>Dominant topic and contribution</w:t>
+            </w:r>
+          </w:p>
+          <w:p>
+            <w:pPr>
+              <w:rPr>
+                <w:rFonts w:ascii="Times New Roman" w:hAnsi="Times New Roman"/>
+                <w:sz w:val="24"/>
+                <w:szCs w:val="24"/>
+              </w:rPr>
+            </w:pPr>
+            <w:r>
+              <w:rPr>
+                <w:rFonts w:ascii="Times New Roman" w:hAnsi="Times New Roman"/>
+                <w:sz w:val="24"/>
+                <w:szCs w:val="24"/>
+              </w:rPr>
+              <w:t xml:space="preserve">In LDA models, each document is composed of multiple topics. </w:t>
+            </w:r>
+            <w:proofErr w:type="gramStart"/>
+            <w:r>
+              <w:rPr>
+                <w:rFonts w:ascii="Times New Roman" w:hAnsi="Times New Roman"/>
+                <w:sz w:val="24"/>
+                <w:szCs w:val="24"/>
+              </w:rPr>
+              <w:t>But,</w:t>
+            </w:r>
+            <w:proofErr w:type="gramEnd"/>
+            <w:r>
+              <w:rPr>
+                <w:rFonts w:ascii="Times New Roman" w:hAnsi="Times New Roman"/>
+                <w:sz w:val="24"/>
+                <w:szCs w:val="24"/>
+              </w:rPr>
+              <w:t xml:space="preserve"> typically </w:t>
+            </w:r>
+            <w:r>
+              <w:rPr>
+                <w:rFonts w:ascii="Times New Roman" w:hAnsi="Times New Roman"/>
+                <w:sz w:val="24"/>
+                <w:szCs w:val="24"/>
+              </w:rPr>
+              <w:t>some specific</w:t>
+            </w:r>
+            <w:r>
+              <w:rPr>
+                <w:rFonts w:ascii="Times New Roman" w:hAnsi="Times New Roman"/>
+                <w:sz w:val="24"/>
+                <w:szCs w:val="24"/>
+              </w:rPr>
+              <w:t xml:space="preserve"> topics </w:t>
+            </w:r>
+            <w:r>
+              <w:rPr>
+                <w:rFonts w:ascii="Times New Roman" w:hAnsi="Times New Roman"/>
+                <w:sz w:val="24"/>
+                <w:szCs w:val="24"/>
+              </w:rPr>
+              <w:t>are</w:t>
+            </w:r>
+            <w:r>
+              <w:rPr>
+                <w:rFonts w:ascii="Times New Roman" w:hAnsi="Times New Roman"/>
+                <w:sz w:val="24"/>
+                <w:szCs w:val="24"/>
+              </w:rPr>
+              <w:t xml:space="preserve"> dominant. The </w:t>
+            </w:r>
+            <w:r>
+              <w:rPr>
+                <w:rFonts w:ascii="Times New Roman" w:hAnsi="Times New Roman"/>
+                <w:sz w:val="24"/>
+                <w:szCs w:val="24"/>
+              </w:rPr>
+              <w:t>following</w:t>
+            </w:r>
+            <w:r>
+              <w:rPr>
+                <w:rFonts w:ascii="Times New Roman" w:hAnsi="Times New Roman"/>
+                <w:sz w:val="24"/>
+                <w:szCs w:val="24"/>
+              </w:rPr>
+              <w:t xml:space="preserve"> </w:t>
+            </w:r>
+            <w:r>
+              <w:rPr>
+                <w:rFonts w:ascii="Times New Roman" w:hAnsi="Times New Roman"/>
+                <w:sz w:val="24"/>
+                <w:szCs w:val="24"/>
+              </w:rPr>
+              <w:t xml:space="preserve">experiment </w:t>
+            </w:r>
+            <w:r>
+              <w:rPr>
+                <w:rFonts w:ascii="Times New Roman" w:hAnsi="Times New Roman"/>
+                <w:sz w:val="24"/>
+                <w:szCs w:val="24"/>
+              </w:rPr>
+              <w:t xml:space="preserve">extracts this dominant topic for each sentence and shows the </w:t>
+            </w:r>
+            <w:r>
+              <w:rPr>
+                <w:rFonts w:ascii="Times New Roman" w:hAnsi="Times New Roman"/>
+                <w:sz w:val="24"/>
+                <w:szCs w:val="24"/>
+              </w:rPr>
+              <w:t xml:space="preserve">relative </w:t>
+            </w:r>
+            <w:r>
+              <w:rPr>
+                <w:rFonts w:ascii="Times New Roman" w:hAnsi="Times New Roman"/>
+                <w:sz w:val="24"/>
+                <w:szCs w:val="24"/>
+              </w:rPr>
+              <w:t>weight of the topic and the keywords.</w:t>
+            </w:r>
+            <w:r>
+              <w:rPr>
+                <w:rFonts w:ascii="Times New Roman" w:hAnsi="Times New Roman"/>
+                <w:sz w:val="24"/>
+                <w:szCs w:val="24"/>
+              </w:rPr>
+              <w:t xml:space="preserve"> It estimated </w:t>
+            </w:r>
+            <w:r>
+              <w:rPr>
+                <w:rFonts w:ascii="Times New Roman" w:hAnsi="Times New Roman"/>
+                <w:sz w:val="24"/>
+                <w:szCs w:val="24"/>
+              </w:rPr>
+              <w:t>which document belongs predominantly to which topic.</w:t>
+            </w:r>
+            <w:r>
+              <w:rPr>
+                <w:rFonts w:ascii="Times New Roman" w:hAnsi="Times New Roman"/>
+                <w:sz w:val="24"/>
+                <w:szCs w:val="24"/>
+              </w:rPr>
+              <w:t xml:space="preserve"> H</w:t>
+            </w:r>
+            <w:r>
+              <w:rPr>
+                <w:rFonts w:ascii="Times New Roman" w:hAnsi="Times New Roman"/>
+                <w:sz w:val="24"/>
+                <w:szCs w:val="24"/>
+              </w:rPr>
+              <w:t>ow frequently the words have appeared in the documents</w:t>
+            </w:r>
+            <w:r>
+              <w:rPr>
+                <w:rFonts w:ascii="Times New Roman" w:hAnsi="Times New Roman"/>
+                <w:sz w:val="24"/>
+                <w:szCs w:val="24"/>
+              </w:rPr>
+              <w:t xml:space="preserve"> </w:t>
+            </w:r>
+            <w:r>
+              <w:rPr>
+                <w:rFonts w:ascii="Times New Roman" w:hAnsi="Times New Roman"/>
+                <w:sz w:val="24"/>
+                <w:szCs w:val="24"/>
+              </w:rPr>
+              <w:t>and the weights of each keyword in the same chart</w:t>
+            </w:r>
+            <w:r>
+              <w:rPr>
+                <w:rFonts w:ascii="Times New Roman" w:hAnsi="Times New Roman"/>
+                <w:sz w:val="24"/>
+                <w:szCs w:val="24"/>
+              </w:rPr>
+              <w:t xml:space="preserve">, </w:t>
+            </w:r>
+            <w:r>
+              <w:rPr>
+                <w:rFonts w:ascii="Times New Roman" w:hAnsi="Times New Roman"/>
+                <w:sz w:val="24"/>
+                <w:szCs w:val="24"/>
+              </w:rPr>
+              <w:t>words that occur in multiple topics and the ones whose relative frequency is more than the weight</w:t>
+            </w:r>
+            <w:r>
+              <w:rPr>
+                <w:rFonts w:ascii="Times New Roman" w:hAnsi="Times New Roman"/>
+                <w:sz w:val="24"/>
+                <w:szCs w:val="24"/>
+              </w:rPr>
+              <w:t>.</w:t>
+            </w:r>
+          </w:p>
+          <w:p>
+            <w:pPr>
+              <w:rPr>
+                <w:rFonts w:ascii="Times New Roman" w:hAnsi="Times New Roman"/>
+                <w:b/>
+                <w:bCs/>
+                <w:sz w:val="24"/>
+                <w:szCs w:val="24"/>
+              </w:rPr>
+            </w:pPr>
+            <w:r>
+              <w:rPr>
+                <w:rFonts w:ascii="Times New Roman" w:hAnsi="Times New Roman"/>
+                <w:b/>
+                <w:bCs/>
+                <w:sz w:val="24"/>
+                <w:szCs w:val="24"/>
+              </w:rPr>
+              <w:t>Topic-Term Matrix Visualization</w:t>
+            </w:r>
+            <w:r>
+              <w:rPr>
+                <w:rFonts w:ascii="Times New Roman" w:hAnsi="Times New Roman"/>
+                <w:b/>
+                <w:bCs/>
+                <w:sz w:val="24"/>
+                <w:szCs w:val="24"/>
+              </w:rPr>
+              <w:t xml:space="preserve"> and </w:t>
+            </w:r>
+            <w:r>
+              <w:rPr>
+                <w:rFonts w:ascii="Times New Roman" w:hAnsi="Times New Roman"/>
+                <w:b/>
+                <w:bCs/>
+                <w:sz w:val="24"/>
+                <w:szCs w:val="24"/>
+              </w:rPr>
+              <w:t>Inter-Topic Distance Map</w:t>
+            </w:r>
+          </w:p>
+          <w:p>
+            <w:pPr>
+              <w:rPr>
+                <w:rFonts w:ascii="Times New Roman" w:hAnsi="Times New Roman"/>
+                <w:sz w:val="24"/>
+                <w:szCs w:val="24"/>
+              </w:rPr>
+            </w:pPr>
+            <w:r>
+              <w:rPr>
+                <w:rFonts w:ascii="Times New Roman" w:hAnsi="Times New Roman"/>
+                <w:sz w:val="24"/>
+                <w:szCs w:val="24"/>
+              </w:rPr>
+              <w:t>We trained</w:t>
+            </w:r>
+            <w:r>
+              <w:rPr>
+                <w:rFonts w:ascii="Times New Roman" w:hAnsi="Times New Roman"/>
+                <w:sz w:val="24"/>
+                <w:szCs w:val="24"/>
+              </w:rPr>
+              <w:t xml:space="preserve"> </w:t>
+            </w:r>
+            <w:r>
+              <w:rPr>
+                <w:rFonts w:ascii="Times New Roman" w:hAnsi="Times New Roman"/>
+                <w:sz w:val="24"/>
+                <w:szCs w:val="24"/>
+              </w:rPr>
+              <w:t>a</w:t>
+            </w:r>
+            <w:r>
+              <w:rPr>
+                <w:rFonts w:ascii="Times New Roman" w:hAnsi="Times New Roman"/>
+                <w:sz w:val="24"/>
+                <w:szCs w:val="24"/>
+              </w:rPr>
+              <w:t xml:space="preserve"> LDA model using library </w:t>
+            </w:r>
+            <w:proofErr w:type="spellStart"/>
+            <w:r>
+              <w:rPr>
+                <w:rFonts w:ascii="Times New Roman" w:hAnsi="Times New Roman"/>
+                <w:sz w:val="24"/>
+                <w:szCs w:val="24"/>
+              </w:rPr>
+              <w:t>pyLDAvis</w:t>
+            </w:r>
+            <w:proofErr w:type="spellEnd"/>
+            <w:r>
+              <w:rPr>
+                <w:rFonts w:ascii="Times New Roman" w:hAnsi="Times New Roman"/>
+                <w:sz w:val="24"/>
+                <w:szCs w:val="24"/>
+              </w:rPr>
+              <w:t xml:space="preserve">, </w:t>
+            </w:r>
+            <w:proofErr w:type="spellStart"/>
+            <w:r>
+              <w:rPr>
+                <w:rFonts w:ascii="Times New Roman" w:hAnsi="Times New Roman"/>
+                <w:sz w:val="24"/>
+                <w:szCs w:val="24"/>
+              </w:rPr>
+              <w:t>Gensim</w:t>
+            </w:r>
+            <w:proofErr w:type="spellEnd"/>
+            <w:r>
+              <w:rPr>
+                <w:rFonts w:ascii="Times New Roman" w:hAnsi="Times New Roman"/>
+                <w:sz w:val="24"/>
+                <w:szCs w:val="24"/>
+              </w:rPr>
+              <w:t xml:space="preserve"> </w:t>
+            </w:r>
+            <w:r>
+              <w:rPr>
+                <w:rFonts w:ascii="Times New Roman" w:hAnsi="Times New Roman"/>
+                <w:sz w:val="24"/>
+                <w:szCs w:val="24"/>
+              </w:rPr>
+              <w:t>and</w:t>
+            </w:r>
+            <w:r>
+              <w:rPr>
+                <w:rFonts w:ascii="Times New Roman" w:hAnsi="Times New Roman"/>
+                <w:sz w:val="24"/>
+                <w:szCs w:val="24"/>
+              </w:rPr>
+              <w:t xml:space="preserve"> Scikit-Learn</w:t>
+            </w:r>
+            <w:r>
+              <w:rPr>
+                <w:rFonts w:ascii="Times New Roman" w:hAnsi="Times New Roman"/>
+                <w:sz w:val="24"/>
+                <w:szCs w:val="24"/>
+              </w:rPr>
+              <w:t xml:space="preserve"> parameters was provided four CPU core, 100 passes, 2o iterations and corpus’s token frequency’s enumerated data dictionary</w:t>
+            </w:r>
+            <w:r>
+              <w:rPr>
+                <w:rFonts w:ascii="Times New Roman" w:hAnsi="Times New Roman"/>
+                <w:sz w:val="24"/>
+                <w:szCs w:val="24"/>
+              </w:rPr>
+              <w:t>.</w:t>
+            </w:r>
+            <w:r>
+              <w:rPr>
+                <w:rFonts w:ascii="Times New Roman" w:hAnsi="Times New Roman"/>
+                <w:sz w:val="24"/>
+                <w:szCs w:val="24"/>
+              </w:rPr>
+              <w:t xml:space="preserve"> </w:t>
+            </w:r>
+            <w:proofErr w:type="spellStart"/>
+            <w:r>
+              <w:rPr>
+                <w:rFonts w:ascii="Times New Roman" w:hAnsi="Times New Roman"/>
+                <w:sz w:val="24"/>
+                <w:szCs w:val="24"/>
+              </w:rPr>
+              <w:t>pyLDAvis</w:t>
+            </w:r>
+            <w:proofErr w:type="spellEnd"/>
+            <w:r>
+              <w:rPr>
+                <w:rFonts w:ascii="Times New Roman" w:hAnsi="Times New Roman"/>
+                <w:sz w:val="24"/>
+                <w:szCs w:val="24"/>
+              </w:rPr>
+              <w:t xml:space="preserve"> facilitates us to e</w:t>
+            </w:r>
+            <w:r>
+              <w:rPr>
+                <w:rFonts w:ascii="Times New Roman" w:hAnsi="Times New Roman"/>
+                <w:sz w:val="24"/>
+                <w:szCs w:val="24"/>
+              </w:rPr>
+              <w:t>xtract the necessary information from the trained LDA model, such as topic-term distributions and topic-document assignments.</w:t>
+            </w:r>
+          </w:p>
+          <w:p>
+            <w:pPr>
+              <w:rPr>
+                <w:rFonts w:ascii="Times New Roman" w:hAnsi="Times New Roman"/>
+                <w:sz w:val="24"/>
+                <w:szCs w:val="24"/>
+              </w:rPr>
+            </w:pPr>
+            <w:r>
+              <w:rPr>
+                <w:rFonts w:ascii="Times New Roman" w:hAnsi="Times New Roman"/>
+                <w:sz w:val="24"/>
+                <w:szCs w:val="24"/>
+              </w:rPr>
+              <w:t xml:space="preserve">The </w:t>
+            </w:r>
+            <w:proofErr w:type="spellStart"/>
+            <w:r>
+              <w:rPr>
+                <w:rFonts w:ascii="Times New Roman" w:hAnsi="Times New Roman"/>
+                <w:sz w:val="24"/>
+                <w:szCs w:val="24"/>
+              </w:rPr>
+              <w:t>pyLDAvis</w:t>
+            </w:r>
+            <w:proofErr w:type="spellEnd"/>
+            <w:r>
+              <w:rPr>
+                <w:rFonts w:ascii="Times New Roman" w:hAnsi="Times New Roman"/>
+                <w:sz w:val="24"/>
+                <w:szCs w:val="24"/>
+              </w:rPr>
+              <w:t xml:space="preserve"> library </w:t>
+            </w:r>
+            <w:r>
+              <w:rPr>
+                <w:rFonts w:ascii="Times New Roman" w:hAnsi="Times New Roman"/>
+                <w:sz w:val="24"/>
+                <w:szCs w:val="24"/>
+              </w:rPr>
+              <w:t xml:space="preserve">depict </w:t>
+            </w:r>
+            <w:r>
+              <w:rPr>
+                <w:rFonts w:ascii="Times New Roman" w:hAnsi="Times New Roman"/>
+                <w:sz w:val="24"/>
+                <w:szCs w:val="24"/>
+              </w:rPr>
+              <w:t>visualiz</w:t>
+            </w:r>
+            <w:r>
+              <w:rPr>
+                <w:rFonts w:ascii="Times New Roman" w:hAnsi="Times New Roman"/>
+                <w:sz w:val="24"/>
+                <w:szCs w:val="24"/>
+              </w:rPr>
+              <w:t>ation</w:t>
+            </w:r>
+            <w:r>
+              <w:rPr>
+                <w:rFonts w:ascii="Times New Roman" w:hAnsi="Times New Roman"/>
+                <w:sz w:val="24"/>
+                <w:szCs w:val="24"/>
+              </w:rPr>
+              <w:t xml:space="preserve"> and interpret the results </w:t>
+            </w:r>
+            <w:r>
+              <w:rPr>
+                <w:rFonts w:ascii="Times New Roman" w:hAnsi="Times New Roman"/>
+                <w:sz w:val="24"/>
+                <w:szCs w:val="24"/>
+              </w:rPr>
+              <w:t>by</w:t>
+            </w:r>
+            <w:r>
+              <w:rPr>
+                <w:rFonts w:ascii="Times New Roman" w:hAnsi="Times New Roman"/>
+                <w:sz w:val="24"/>
+                <w:szCs w:val="24"/>
+              </w:rPr>
+              <w:t xml:space="preserve"> interactive web-based visualization. It combines various visualizations to understand the underlying topics, their relationships, and the distribution of words within each topic.</w:t>
+            </w:r>
+            <w:r>
+              <w:rPr>
+                <w:rFonts w:ascii="Times New Roman" w:hAnsi="Times New Roman"/>
+                <w:sz w:val="24"/>
+                <w:szCs w:val="24"/>
+              </w:rPr>
+              <w:t xml:space="preserve"> </w:t>
+            </w:r>
+            <w:proofErr w:type="spellStart"/>
+            <w:r>
+              <w:rPr>
+                <w:rFonts w:ascii="Times New Roman" w:hAnsi="Times New Roman"/>
+                <w:sz w:val="24"/>
+                <w:szCs w:val="24"/>
+              </w:rPr>
+              <w:t>pyLDAvis</w:t>
+            </w:r>
+            <w:proofErr w:type="spellEnd"/>
+            <w:r>
+              <w:rPr>
+                <w:rFonts w:ascii="Times New Roman" w:hAnsi="Times New Roman"/>
+                <w:sz w:val="24"/>
+                <w:szCs w:val="24"/>
+              </w:rPr>
+              <w:t xml:space="preserve"> creates a scatter plot where each circle represents a topic. The distance between circles indicates the similarity between topics. </w:t>
+            </w:r>
+            <w:proofErr w:type="spellStart"/>
+            <w:r>
+              <w:rPr>
+                <w:rFonts w:ascii="Times New Roman" w:hAnsi="Times New Roman"/>
+                <w:sz w:val="24"/>
+                <w:szCs w:val="24"/>
+              </w:rPr>
+              <w:t>pyLDAvis</w:t>
+            </w:r>
+            <w:proofErr w:type="spellEnd"/>
+            <w:r>
+              <w:rPr>
+                <w:rFonts w:ascii="Times New Roman" w:hAnsi="Times New Roman"/>
+                <w:sz w:val="24"/>
+                <w:szCs w:val="24"/>
+              </w:rPr>
+              <w:t xml:space="preserve"> displays a bar chart </w:t>
+            </w:r>
+            <w:r>
+              <w:rPr>
+                <w:rFonts w:ascii="Times New Roman" w:hAnsi="Times New Roman"/>
+                <w:sz w:val="24"/>
+                <w:szCs w:val="24"/>
+              </w:rPr>
+              <w:t xml:space="preserve">histogram </w:t>
+            </w:r>
+            <w:r>
+              <w:rPr>
+                <w:rFonts w:ascii="Times New Roman" w:hAnsi="Times New Roman"/>
+                <w:sz w:val="24"/>
+                <w:szCs w:val="24"/>
+              </w:rPr>
+              <w:t>that represents the top terms contributing to that topic. This visualization helps you understand the most salient words associated with each topic.</w:t>
+            </w:r>
+            <w:r>
+              <w:rPr>
+                <w:rFonts w:ascii="Times New Roman" w:hAnsi="Times New Roman"/>
+                <w:sz w:val="24"/>
+                <w:szCs w:val="24"/>
+              </w:rPr>
+              <w:t xml:space="preserve"> </w:t>
+            </w:r>
+            <w:r>
+              <w:rPr>
+                <w:rFonts w:ascii="Times New Roman" w:hAnsi="Times New Roman"/>
+                <w:sz w:val="24"/>
+                <w:szCs w:val="24"/>
+              </w:rPr>
+              <w:t>The visualization also includes a heatmap that shows the similarity between topics. Topics that are closer together in the map are more similar in terms of the distribution of words.</w:t>
+            </w:r>
+            <w:r>
+              <w:rPr>
+                <w:rFonts w:ascii="Times New Roman" w:hAnsi="Times New Roman"/>
+                <w:sz w:val="24"/>
+                <w:szCs w:val="24"/>
+              </w:rPr>
+              <w:t xml:space="preserve"> </w:t>
+            </w:r>
+            <w:r>
+              <w:rPr>
+                <w:rFonts w:ascii="Times New Roman" w:hAnsi="Times New Roman"/>
+                <w:sz w:val="24"/>
+                <w:szCs w:val="24"/>
+              </w:rPr>
+              <w:t>This helps you understand the spread of word probabilities within a topic.</w:t>
+            </w:r>
+          </w:p>
+        </w:tc>
+      </w:tr>
+      <w:tr>
+        <w:tc>
+          <w:tcPr>
+            <w:tcW w:w="9576" w:type="dxa"/>
+            <w:gridSpan w:val="2"/>
+          </w:tcPr>
+          <w:p>
+            <w:pPr>
+              <w:rPr>
+                <w:noProof/>
+              </w:rPr>
+            </w:pPr>
+            <w:r>
+              <w:rPr>
+                <w:noProof/>
+              </w:rPr>
+              <w:lastRenderedPageBreak/>
+              <w:drawing>
+                <wp:inline distT="0" distB="0" distL="0" distR="0" wp14:anchorId="3A0B564D" wp14:editId="5FFA9898">
+                  <wp:extent cx="5943600" cy="3947160"/>
+                  <wp:effectExtent l="0" t="0" r="0" b="0"/>
+                  <wp:docPr id="1606467310" name="Picture 2"/>
+                  <wp:cNvGraphicFramePr>
+                    <a:graphicFrameLocks xmlns:a="http://schemas.openxmlformats.org/drawingml/2006/main" noChangeAspect="1"/>
+                  </wp:cNvGraphicFramePr>
+                  <a:graphic xmlns:a="http://schemas.openxmlformats.org/drawingml/2006/main">
+                    <a:graphicData uri="http://schemas.openxmlformats.org/drawingml/2006/picture">
+                      <pic:pic xmlns:pic="http://schemas.openxmlformats.org/drawingml/2006/picture">
+                        <pic:nvPicPr>
+                          <pic:cNvPr id="0" name="Picture 2"/>
+                          <pic:cNvPicPr>
+                            <a:picLocks noChangeAspect="1" noChangeArrowheads="1"/>
+                          </pic:cNvPicPr>
+                        </pic:nvPicPr>
+                        <pic:blipFill>
+                          <a:blip r:embed="rId15" cstate="print">
+                            <a:extLst>
+                              <a:ext uri="{28A0092B-C50C-407E-A947-70E740481C1C}">
+                                <a14:useLocalDpi xmlns:a14="http://schemas.microsoft.com/office/drawing/2010/main" val="0"/>
+                              </a:ext>
+                            </a:extLst>
+                          </a:blip>
+                          <a:srcRect/>
+                          <a:stretch>
+                            <a:fillRect/>
+                          </a:stretch>
+                        </pic:blipFill>
+                        <pic:spPr bwMode="auto">
+                          <a:xfrm>
+                            <a:off x="0" y="0"/>
+                            <a:ext cx="5943600" cy="3947160"/>
+                          </a:xfrm>
+                          <a:prstGeom prst="rect">
+                            <a:avLst/>
+                          </a:prstGeom>
+                          <a:noFill/>
+                          <a:ln>
+                            <a:noFill/>
+                          </a:ln>
+                        </pic:spPr>
+                      </pic:pic>
+                    </a:graphicData>
+                  </a:graphic>
+                </wp:inline>
+              </w:drawing>
+            </w:r>
+          </w:p>
+        </w:tc>
+      </w:tr>
+    </w:tbl>
+    <w:p>
+      <w:pPr>
+        <w:rPr>
+          <w:rFonts w:ascii="Times New Roman" w:hAnsi="Times New Roman"/>
+          <w:b/>
+          <w:bCs/>
+          <w:sz w:val="24"/>
+          <w:szCs w:val="24"/>
+        </w:rPr>
+      </w:pPr>
+    </w:p>
+    <w:p>
+      <w:pPr>
+        <w:rPr>
+          <w:rFonts w:ascii="Times New Roman" w:hAnsi="Times New Roman"/>
+          <w:b/>
+          <w:bCs/>
+          <w:sz w:val="24"/>
+          <w:szCs w:val="24"/>
+        </w:rPr>
+      </w:pPr>
+      <w:r>
+        <w:rPr>
+          <w:noProof/>
+        </w:rPr>
+        <w:drawing>
+          <wp:inline distT="0" distB="0" distL="0" distR="0" wp14:anchorId="7DC8EF75" wp14:editId="49B10C99">
+            <wp:extent cx="5943600" cy="3752215"/>
+            <wp:effectExtent l="0" t="0" r="0" b="0"/>
+            <wp:docPr id="1781452436" name="Picture 1"/>
+            <wp:cNvGraphicFramePr>
+              <a:graphicFrameLocks xmlns:a="http://schemas.openxmlformats.org/drawingml/2006/main" noChangeAspect="1"/>
+            </wp:cNvGraphicFramePr>
+            <a:graphic xmlns:a="http://schemas.openxmlformats.org/drawingml/2006/main">
+              <a:graphicData uri="http://schemas.openxmlformats.org/drawingml/2006/picture">
+                <pic:pic xmlns:pic="http://schemas.openxmlformats.org/drawingml/2006/picture">
+                  <pic:nvPicPr>
+                    <pic:cNvPr id="1781452436" name=""/>
+                    <pic:cNvPicPr/>
+                  </pic:nvPicPr>
+                  <pic:blipFill>
+                    <a:blip r:embed="rId16"/>
+                    <a:stretch>
+                      <a:fillRect/>
+                    </a:stretch>
+                  </pic:blipFill>
+                  <pic:spPr>
+                    <a:xfrm>
+                      <a:off x="0" y="0"/>
+                      <a:ext cx="5943600" cy="3752215"/>
+                    </a:xfrm>
+                    <a:prstGeom prst="rect">
+                      <a:avLst/>
+                    </a:prstGeom>
+                  </pic:spPr>
+                </pic:pic>
+              </a:graphicData>
+            </a:graphic>
+          </wp:inline>
+        </w:drawing>
+      </w:r>
+    </w:p>
+    <w:p>
+      <w:pPr>
+        <w:rPr>
+          <w:rFonts w:ascii="Times New Roman" w:hAnsi="Times New Roman"/>
+          <w:b/>
+          <w:bCs/>
+          <w:sz w:val="24"/>
+          <w:szCs w:val="24"/>
+        </w:rPr>
+      </w:pPr>
+      <w:r>
+        <w:rPr>
+          <w:rFonts w:ascii="Times New Roman" w:hAnsi="Times New Roman"/>
+          <w:b/>
+          <w:bCs/>
+          <w:sz w:val="24"/>
+          <w:szCs w:val="24"/>
+        </w:rPr>
+        <w:lastRenderedPageBreak/>
         <w:t>Survey Planning</w:t>
       </w:r>
     </w:p>
@@ -2339,6 +4272,7 @@
                 <w:rFonts w:eastAsia="Calibri"/>
                 <w:noProof/>
               </w:rPr>
+              <w:lastRenderedPageBreak/>
               <w:drawing>
                 <wp:inline distT="0" distB="0" distL="0" distR="0" wp14:anchorId="4185CA88" wp14:editId="44B798AD">
                   <wp:extent cx="3128010" cy="1356995"/>
@@ -2357,7 +4291,7 @@
                           </pic:cNvPicPr>
                         </pic:nvPicPr>
                         <pic:blipFill>
-                          <a:blip r:embed="rId11"/>
+                          <a:blip r:embed="rId17"/>
                           <a:srcRect l="3138" t="6578" r="6532" b="10942"/>
                           <a:stretch>
                             <a:fillRect/>
@@ -2417,7 +4351,7 @@
                           </pic:cNvPicPr>
                         </pic:nvPicPr>
                         <pic:blipFill>
-                          <a:blip r:embed="rId12"/>
+                          <a:blip r:embed="rId18"/>
                           <a:srcRect l="2898" t="7725" r="8534" b="10404"/>
                           <a:stretch>
                             <a:fillRect/>
@@ -2537,7 +4471,7 @@
                           </pic:cNvPicPr>
                         </pic:nvPicPr>
                         <pic:blipFill>
-                          <a:blip r:embed="rId13"/>
+                          <a:blip r:embed="rId19"/>
                           <a:srcRect r="18812"/>
                           <a:stretch>
                             <a:fillRect/>
@@ -2597,7 +4531,7 @@
                           </pic:cNvPicPr>
                         </pic:nvPicPr>
                         <pic:blipFill>
-                          <a:blip r:embed="rId14"/>
+                          <a:blip r:embed="rId20"/>
                           <a:srcRect l="2878" r="27238" b="7274"/>
                           <a:stretch>
                             <a:fillRect/>
@@ -2641,7 +4575,6 @@
                 <w:rFonts w:eastAsia="Calibri"/>
                 <w:noProof/>
               </w:rPr>
-              <w:lastRenderedPageBreak/>
               <w:drawing>
                 <wp:inline distT="0" distB="0" distL="0" distR="0" wp14:anchorId="7A4A5043" wp14:editId="0FF60F62">
                   <wp:extent cx="2557145" cy="1327150"/>
@@ -2660,7 +4593,7 @@
                           </pic:cNvPicPr>
                         </pic:nvPicPr>
                         <pic:blipFill>
-                          <a:blip r:embed="rId15"/>
+                          <a:blip r:embed="rId21"/>
                           <a:srcRect l="2846" r="24011" b="9819"/>
                           <a:stretch>
                             <a:fillRect/>
@@ -2720,7 +4653,7 @@
                           </pic:cNvPicPr>
                         </pic:nvPicPr>
                         <pic:blipFill>
-                          <a:blip r:embed="rId16"/>
+                          <a:blip r:embed="rId22"/>
                           <a:srcRect l="2593" r="26355" b="10012"/>
                           <a:stretch>
                             <a:fillRect/>
@@ -2788,7 +4721,19 @@
           <w:szCs w:val="24"/>
           <w14:ligatures w14:val="none"/>
         </w:rPr>
-        <w:t xml:space="preserve">The following graphs give an overview of the English teaching experiences of the teachers as well as the general consensus regarding the use of digital content and mobile apps in everyday teaching and learning. Almost 62% of teachers have been teaching for more than 8 to 10 years, and some of them have been teaching for decades in higher secondary education. 32% of teachers have three to eight years of experience, while just 6% are fresh to the profession. Around 83.7% of teachers </w:t>
+        <w:t xml:space="preserve">The following graphs give an overview of the English teaching experiences of the teachers as well as the general consensus regarding the use of digital content and mobile apps in everyday </w:t>
+      </w:r>
+      <w:r>
+        <w:rPr>
+          <w:rFonts w:ascii="Times New Roman" w:eastAsia="Times New Roman" w:hAnsi="Times New Roman" w:cs="Times New Roman"/>
+          <w:color w:val="202124"/>
+          <w:kern w:val="0"/>
+          <w:sz w:val="24"/>
+          <w:szCs w:val="24"/>
+          <w14:ligatures w14:val="none"/>
+        </w:rPr>
+        <w:lastRenderedPageBreak/>
+        <w:t xml:space="preserve">teaching and learning. Almost 62% of teachers have been teaching for more than 8 to 10 years, and some of them have been teaching for decades in higher secondary education. 32% of teachers have three to eight years of experience, while just 6% are fresh to the profession. Around 83.7% of teachers </w:t>
       </w:r>
       <w:proofErr w:type="gramStart"/>
       <w:r>
@@ -2868,7 +4813,7 @@
                           </pic:cNvPicPr>
                         </pic:nvPicPr>
                         <pic:blipFill>
-                          <a:blip r:embed="rId17"/>
+                          <a:blip r:embed="rId23"/>
                           <a:srcRect l="2730" t="6897" r="25897" b="10926"/>
                           <a:stretch>
                             <a:fillRect/>
@@ -2928,7 +4873,7 @@
                           </pic:cNvPicPr>
                         </pic:nvPicPr>
                         <pic:blipFill>
-                          <a:blip r:embed="rId18"/>
+                          <a:blip r:embed="rId24"/>
                           <a:srcRect l="2735" t="7874" r="21178" b="10279"/>
                           <a:stretch>
                             <a:fillRect/>
@@ -2993,7 +4938,7 @@
                           </pic:cNvPicPr>
                         </pic:nvPicPr>
                         <pic:blipFill>
-                          <a:blip r:embed="rId19"/>
+                          <a:blip r:embed="rId25"/>
                           <a:srcRect l="3124" t="8503" r="27111" b="10387"/>
                           <a:stretch>
                             <a:fillRect/>
@@ -3053,7 +4998,7 @@
                           </pic:cNvPicPr>
                         </pic:nvPicPr>
                         <pic:blipFill>
-                          <a:blip r:embed="rId20"/>
+                          <a:blip r:embed="rId26"/>
                           <a:srcRect l="2662" t="8328" r="24842" b="10561"/>
                           <a:stretch>
                             <a:fillRect/>
@@ -3122,16 +5067,7 @@
           <w:sz w:val="24"/>
           <w:szCs w:val="24"/>
         </w:rPr>
-        <w:t xml:space="preserve">More than half of teachers, or 58%, have no prior experience utilizing mobile apps or technology for teaching, but 90% of them agree, and more than 45% strongly agree, that it encourages pupils </w:t>
-      </w:r>
-      <w:r>
-        <w:rPr>
-          <w:rFonts w:ascii="Times New Roman" w:hAnsi="Times New Roman"/>
-          <w:sz w:val="24"/>
-          <w:szCs w:val="24"/>
-        </w:rPr>
-        <w:lastRenderedPageBreak/>
-        <w:t xml:space="preserve">to engage actively in their learning. However, they (almost 60%) also hold the opinion that a notebook cannot be completely replaced, despite the fact that mobile apps may solve many problems and provide technological support for teaching and learning. Promisingly optimistic approximately 40%, although thinking that the notebook-based content memorizing learning method can be replaced, feel that mobile app-based learning can replace it permanently. </w:t>
+        <w:t xml:space="preserve">More than half of teachers, or 58%, have no prior experience utilizing mobile apps or technology for teaching, but 90% of them agree, and more than 45% strongly agree, that it encourages pupils to engage actively in their learning. However, they (almost 60%) also hold the opinion that a notebook cannot be completely replaced, despite the fact that mobile apps may solve many problems and provide technological support for teaching and learning. Promisingly optimistic approximately 40%, although thinking that the notebook-based content memorizing learning method can be replaced, feel that mobile app-based learning can replace it permanently. </w:t>
       </w:r>
     </w:p>
     <w:tbl>
@@ -3841,6 +5777,7 @@
                 <w:kern w:val="0"/>
                 <w14:ligatures w14:val="none"/>
               </w:rPr>
+              <w:lastRenderedPageBreak/>
               <w:t>Do you think students will use this app for learning?</w:t>
             </w:r>
           </w:p>
@@ -4312,7 +6249,6 @@
         <w:rPr>
           <w:noProof/>
         </w:rPr>
-        <w:lastRenderedPageBreak/>
         <w:drawing>
           <wp:inline distT="0" distB="0" distL="0" distR="0" wp14:anchorId="304D288F" wp14:editId="1B19BD95">
             <wp:extent cx="5015230" cy="2364105"/>
@@ -4331,7 +6267,7 @@
                     </pic:cNvPicPr>
                   </pic:nvPicPr>
                   <pic:blipFill>
-                    <a:blip r:embed="rId21"/>
+                    <a:blip r:embed="rId27"/>
                     <a:srcRect l="18463" t="21249" r="9230" b="18147"/>
                     <a:stretch>
                       <a:fillRect/>
@@ -4395,7 +6331,19 @@
           <w:szCs w:val="24"/>
           <w14:ligatures w14:val="none"/>
         </w:rPr>
-        <w:t xml:space="preserve"> Since the domain of both questions' question and response areas is the same, this follow-up question actually produced nearly identical answers. The app should be accessible to both students and teachers, various types of practice materials should be included, curriculum-based content and practice materials related to topics should be included in the app, related to topics would encourage users to use it diligently. These suggestions were among the many different ones that were discovered. The figure below illustrates the most prevalent words found in the responses.</w:t>
+        <w:t xml:space="preserve"> Since the domain of both questions' question and response areas is the same, this follow-up question actually produced nearly identical answers. The app should be accessible to both students and teachers, various types of practice materials should be included, curriculum-based content and practice materials </w:t>
+      </w:r>
+      <w:r>
+        <w:rPr>
+          <w:rFonts w:ascii="Times New Roman" w:eastAsia="Times New Roman" w:hAnsi="Times New Roman" w:cs="Arial"/>
+          <w:color w:val="000000"/>
+          <w:kern w:val="0"/>
+          <w:sz w:val="24"/>
+          <w:szCs w:val="24"/>
+          <w14:ligatures w14:val="none"/>
+        </w:rPr>
+        <w:lastRenderedPageBreak/>
+        <w:t>related to topics should be included in the app, related to topics would encourage users to use it diligently. These suggestions were among the many different ones that were discovered. The figure below illustrates the most prevalent words found in the responses.</w:t>
       </w:r>
     </w:p>
     <w:p>
@@ -4439,7 +6387,7 @@
                     </pic:cNvPicPr>
                   </pic:nvPicPr>
                   <pic:blipFill>
-                    <a:blip r:embed="rId22"/>
+                    <a:blip r:embed="rId28"/>
                     <a:srcRect l="22249" t="28609" r="11598" b="12047"/>
                     <a:stretch>
                       <a:fillRect/>
@@ -6306,6 +8254,7 @@
           <w:sz w:val="24"/>
           <w:szCs w:val="24"/>
         </w:rPr>
+        <w:lastRenderedPageBreak/>
         <w:t xml:space="preserve">For the data privacy and security issues Teachers were reluctant to provide their social website address to the surveyor. Among 50 participants only 12 have, that means 24% attendees provided their social sites address to use them for research purposes.  </w:t>
       </w:r>
     </w:p>
@@ -6837,7 +8786,6 @@
         </w:rPr>
       </w:pPr>
       <w:r>
-        <w:lastRenderedPageBreak/>
         <w:t>[9]</w:t>
       </w:r>
       <w:r>
@@ -7158,6 +9106,7 @@
         </w:rPr>
       </w:pPr>
       <w:r>
+        <w:lastRenderedPageBreak/>
         <w:t>[17]</w:t>
       </w:r>
       <w:r>
@@ -7492,7 +9441,6 @@
         </w:rPr>
       </w:pPr>
       <w:r>
-        <w:lastRenderedPageBreak/>
         <w:t>[25]</w:t>
       </w:r>
       <w:r>
@@ -7766,15 +9714,7 @@
       </w:r>
       <w:proofErr w:type="spellEnd"/>
       <w:r>
-        <w:t xml:space="preserve"> R. </w:t>
-      </w:r>
-      <w:proofErr w:type="spellStart"/>
-      <w:r>
-        <w:t>Tausczik</w:t>
-      </w:r>
-      <w:proofErr w:type="spellEnd"/>
-      <w:r>
-        <w:t>, James W. Pennebaker, 2010.” https://journals.sagepub.com/doi/abs/10.1177/0261927x09351676 (accessed Jul. 28, 2023).</w:t>
+        <w:t xml:space="preserve"> R. Tausczik, James W. Pennebaker, 2010.” https://journals.sagepub.com/doi/abs/10.1177/0261927x09351676 (accessed Jul. 28, 2023).</w:t>
       </w:r>
     </w:p>
     <w:p>
@@ -8077,77 +10017,59 @@
   <w:abstractNum w:abstractNumId="2" w15:restartNumberingAfterBreak="0">
     <w:nsid w:val="26605B75"/>
     <w:multiLevelType w:val="multilevel"/>
-    <w:tmpl w:val="D65E578C"/>
+    <w:tmpl w:val="0409001D"/>
     <w:lvl w:ilvl="0">
       <w:start w:val="1"/>
-      <w:numFmt w:val="lowerLetter"/>
+      <w:numFmt w:val="decimal"/>
       <w:lvlText w:val="%1)"/>
       <w:lvlJc w:val="left"/>
       <w:pPr>
-        <w:tabs>
-          <w:tab w:val="num" w:pos="720"/>
-        </w:tabs>
-        <w:ind w:left="720" w:hanging="360"/>
+        <w:ind w:left="360" w:hanging="360"/>
       </w:pPr>
     </w:lvl>
     <w:lvl w:ilvl="1">
       <w:start w:val="1"/>
-      <w:numFmt w:val="decimal"/>
-      <w:lvlText w:val="%2."/>
+      <w:numFmt w:val="lowerLetter"/>
+      <w:lvlText w:val="%2)"/>
       <w:lvlJc w:val="left"/>
       <w:pPr>
-        <w:tabs>
-          <w:tab w:val="num" w:pos="1080"/>
-        </w:tabs>
-        <w:ind w:left="1080" w:hanging="360"/>
+        <w:ind w:left="720" w:hanging="360"/>
       </w:pPr>
     </w:lvl>
     <w:lvl w:ilvl="2">
       <w:start w:val="1"/>
-      <w:numFmt w:val="decimal"/>
-      <w:lvlText w:val="%3."/>
+      <w:numFmt w:val="lowerRoman"/>
+      <w:lvlText w:val="%3)"/>
       <w:lvlJc w:val="left"/>
       <w:pPr>
-        <w:tabs>
-          <w:tab w:val="num" w:pos="1440"/>
-        </w:tabs>
-        <w:ind w:left="1440" w:hanging="360"/>
+        <w:ind w:left="1080" w:hanging="360"/>
       </w:pPr>
     </w:lvl>
     <w:lvl w:ilvl="3">
       <w:start w:val="1"/>
       <w:numFmt w:val="decimal"/>
-      <w:lvlText w:val="%4."/>
+      <w:lvlText w:val="(%4)"/>
       <w:lvlJc w:val="left"/>
       <w:pPr>
-        <w:tabs>
-          <w:tab w:val="num" w:pos="1800"/>
-        </w:tabs>
-        <w:ind w:left="1800" w:hanging="360"/>
+        <w:ind w:left="1440" w:hanging="360"/>
       </w:pPr>
     </w:lvl>
     <w:lvl w:ilvl="4">
       <w:start w:val="1"/>
-      <w:numFmt w:val="decimal"/>
-      <w:lvlText w:val="%5."/>
+      <w:numFmt w:val="lowerLetter"/>
+      <w:lvlText w:val="(%5)"/>
       <w:lvlJc w:val="left"/>
       <w:pPr>
-        <w:tabs>
-          <w:tab w:val="num" w:pos="2160"/>
-        </w:tabs>
-        <w:ind w:left="2160" w:hanging="360"/>
+        <w:ind w:left="1800" w:hanging="360"/>
       </w:pPr>
     </w:lvl>
     <w:lvl w:ilvl="5">
       <w:start w:val="1"/>
-      <w:numFmt w:val="decimal"/>
-      <w:lvlText w:val="%6."/>
+      <w:numFmt w:val="lowerRoman"/>
+      <w:lvlText w:val="(%6)"/>
       <w:lvlJc w:val="left"/>
       <w:pPr>
-        <w:tabs>
-          <w:tab w:val="num" w:pos="2520"/>
-        </w:tabs>
-        <w:ind w:left="2520" w:hanging="360"/>
+        <w:ind w:left="2160" w:hanging="360"/>
       </w:pPr>
     </w:lvl>
     <w:lvl w:ilvl="6">
@@ -8156,34 +10078,25 @@
       <w:lvlText w:val="%7."/>
       <w:lvlJc w:val="left"/>
       <w:pPr>
-        <w:tabs>
-          <w:tab w:val="num" w:pos="2880"/>
-        </w:tabs>
-        <w:ind w:left="2880" w:hanging="360"/>
+        <w:ind w:left="2520" w:hanging="360"/>
       </w:pPr>
     </w:lvl>
     <w:lvl w:ilvl="7">
       <w:start w:val="1"/>
-      <w:numFmt w:val="decimal"/>
+      <w:numFmt w:val="lowerLetter"/>
       <w:lvlText w:val="%8."/>
       <w:lvlJc w:val="left"/>
       <w:pPr>
-        <w:tabs>
-          <w:tab w:val="num" w:pos="3240"/>
-        </w:tabs>
-        <w:ind w:left="3240" w:hanging="360"/>
+        <w:ind w:left="2880" w:hanging="360"/>
       </w:pPr>
     </w:lvl>
     <w:lvl w:ilvl="8">
       <w:start w:val="1"/>
-      <w:numFmt w:val="decimal"/>
+      <w:numFmt w:val="lowerRoman"/>
       <w:lvlText w:val="%9."/>
       <w:lvlJc w:val="left"/>
       <w:pPr>
-        <w:tabs>
-          <w:tab w:val="num" w:pos="3600"/>
-        </w:tabs>
-        <w:ind w:left="3600" w:hanging="360"/>
+        <w:ind w:left="3240" w:hanging="360"/>
       </w:pPr>
     </w:lvl>
   </w:abstractNum>
@@ -8297,6 +10210,95 @@
           <w:tab w:val="num" w:pos="3600"/>
         </w:tabs>
         <w:ind w:left="3600" w:hanging="360"/>
+      </w:pPr>
+    </w:lvl>
+  </w:abstractNum>
+  <w:abstractNum w:abstractNumId="4" w15:restartNumberingAfterBreak="0">
+    <w:nsid w:val="78BC1843"/>
+    <w:multiLevelType w:val="hybridMultilevel"/>
+    <w:tmpl w:val="14F097E8"/>
+    <w:lvl w:ilvl="0" w:tplc="0409000F">
+      <w:start w:val="1"/>
+      <w:numFmt w:val="decimal"/>
+      <w:lvlText w:val="%1."/>
+      <w:lvlJc w:val="left"/>
+      <w:pPr>
+        <w:ind w:left="720" w:hanging="360"/>
+      </w:pPr>
+      <w:rPr>
+        <w:rFonts w:hint="default"/>
+      </w:rPr>
+    </w:lvl>
+    <w:lvl w:ilvl="1" w:tplc="04090019">
+      <w:start w:val="1"/>
+      <w:numFmt w:val="lowerLetter"/>
+      <w:lvlText w:val="%2."/>
+      <w:lvlJc w:val="left"/>
+      <w:pPr>
+        <w:ind w:left="1440" w:hanging="360"/>
+      </w:pPr>
+    </w:lvl>
+    <w:lvl w:ilvl="2" w:tplc="0409001B" w:tentative="1">
+      <w:start w:val="1"/>
+      <w:numFmt w:val="lowerRoman"/>
+      <w:lvlText w:val="%3."/>
+      <w:lvlJc w:val="right"/>
+      <w:pPr>
+        <w:ind w:left="2160" w:hanging="180"/>
+      </w:pPr>
+    </w:lvl>
+    <w:lvl w:ilvl="3" w:tplc="0409000F" w:tentative="1">
+      <w:start w:val="1"/>
+      <w:numFmt w:val="decimal"/>
+      <w:lvlText w:val="%4."/>
+      <w:lvlJc w:val="left"/>
+      <w:pPr>
+        <w:ind w:left="2880" w:hanging="360"/>
+      </w:pPr>
+    </w:lvl>
+    <w:lvl w:ilvl="4" w:tplc="04090019" w:tentative="1">
+      <w:start w:val="1"/>
+      <w:numFmt w:val="lowerLetter"/>
+      <w:lvlText w:val="%5."/>
+      <w:lvlJc w:val="left"/>
+      <w:pPr>
+        <w:ind w:left="3600" w:hanging="360"/>
+      </w:pPr>
+    </w:lvl>
+    <w:lvl w:ilvl="5" w:tplc="0409001B" w:tentative="1">
+      <w:start w:val="1"/>
+      <w:numFmt w:val="lowerRoman"/>
+      <w:lvlText w:val="%6."/>
+      <w:lvlJc w:val="right"/>
+      <w:pPr>
+        <w:ind w:left="4320" w:hanging="180"/>
+      </w:pPr>
+    </w:lvl>
+    <w:lvl w:ilvl="6" w:tplc="0409000F" w:tentative="1">
+      <w:start w:val="1"/>
+      <w:numFmt w:val="decimal"/>
+      <w:lvlText w:val="%7."/>
+      <w:lvlJc w:val="left"/>
+      <w:pPr>
+        <w:ind w:left="5040" w:hanging="360"/>
+      </w:pPr>
+    </w:lvl>
+    <w:lvl w:ilvl="7" w:tplc="04090019" w:tentative="1">
+      <w:start w:val="1"/>
+      <w:numFmt w:val="lowerLetter"/>
+      <w:lvlText w:val="%8."/>
+      <w:lvlJc w:val="left"/>
+      <w:pPr>
+        <w:ind w:left="5760" w:hanging="360"/>
+      </w:pPr>
+    </w:lvl>
+    <w:lvl w:ilvl="8" w:tplc="0409001B" w:tentative="1">
+      <w:start w:val="1"/>
+      <w:numFmt w:val="lowerRoman"/>
+      <w:lvlText w:val="%9."/>
+      <w:lvlJc w:val="right"/>
+      <w:pPr>
+        <w:ind w:left="6480" w:hanging="180"/>
       </w:pPr>
     </w:lvl>
   </w:abstractNum>
@@ -8311,6 +10313,9 @@
   </w:num>
   <w:num w:numId="4" w16cid:durableId="1223323736">
     <w:abstractNumId w:val="0"/>
+  </w:num>
+  <w:num w:numId="5" w16cid:durableId="960651115">
+    <w:abstractNumId w:val="4"/>
   </w:num>
 </w:numbering>
 </file>
@@ -8891,6 +10896,17 @@
       </w:tblBorders>
     </w:tblPr>
   </w:style>
+  <w:style w:type="paragraph" w:styleId="ListParagraph">
+    <w:name w:val="List Paragraph"/>
+    <w:basedOn w:val="Normal"/>
+    <w:uiPriority w:val="34"/>
+    <w:qFormat/>
+    <w:rsid w:val="00735035"/>
+    <w:pPr>
+      <w:ind w:left="720"/>
+      <w:contextualSpacing/>
+    </w:pPr>
+  </w:style>
 </w:styles>
 </file>
 

</xml_diff>